<commit_message>
Updated README and LICENSE
</commit_message>
<xml_diff>
--- a/README.docx
+++ b/README.docx
@@ -152,13 +152,76 @@
         <w:pStyle w:val="Heading1"/>
       </w:pPr>
       <w:r>
-        <w:t xml:space="preserve">Software </w:t>
-      </w:r>
-      <w:r>
-        <w:t>r</w:t>
-      </w:r>
-      <w:r>
-        <w:t>equirements</w:t>
+        <w:t xml:space="preserve">Data </w:t>
+      </w:r>
+      <w:r>
+        <w:t>a</w:t>
+      </w:r>
+      <w:r>
+        <w:t xml:space="preserve">vailability </w:t>
+      </w:r>
+      <w:r>
+        <w:t>s</w:t>
+      </w:r>
+      <w:r>
+        <w:t>tatement</w:t>
+      </w:r>
+    </w:p>
+    <w:p>
+      <w:r>
+        <w:t>We certify that the authors of the manuscript have legitimate access and permission to use the data employed in this manuscript. Some of the original data are confidential and cannot be made publicly available. However, aggregated versions of these datasets are included to allow the replicator to reproduce nearly all the tables and figures from the manuscript.</w:t>
+      </w:r>
+    </w:p>
+    <w:p>
+      <w:pPr>
+        <w:pStyle w:val="Heading1"/>
+      </w:pPr>
+      <w:r>
+        <w:t>License</w:t>
+      </w:r>
+    </w:p>
+    <w:p>
+      <w:r>
+        <w:t xml:space="preserve">The data are licensed under </w:t>
+      </w:r>
+      <w:r>
+        <w:t xml:space="preserve">a </w:t>
+      </w:r>
+      <w:r>
+        <w:t>Creative Commons Attribution 4.0 International Public License</w:t>
+      </w:r>
+      <w:r>
+        <w:t xml:space="preserve">. The </w:t>
+      </w:r>
+      <w:r>
+        <w:t>code</w:t>
+      </w:r>
+      <w:r>
+        <w:t xml:space="preserve"> is licensed under </w:t>
+      </w:r>
+      <w:r>
+        <w:t xml:space="preserve">a Modified BSD License. </w:t>
+      </w:r>
+      <w:r>
+        <w:t xml:space="preserve">See </w:t>
+      </w:r>
+      <w:r>
+        <w:rPr>
+          <w:b/>
+          <w:bCs/>
+        </w:rPr>
+        <w:t>LICENSE.txt</w:t>
+      </w:r>
+      <w:r>
+        <w:t xml:space="preserve"> for details.</w:t>
+      </w:r>
+    </w:p>
+    <w:p>
+      <w:pPr>
+        <w:pStyle w:val="Heading1"/>
+      </w:pPr>
+      <w:r>
+        <w:t>Software requirements</w:t>
       </w:r>
     </w:p>
     <w:p>
@@ -212,13 +275,148 @@
         <w:pStyle w:val="Heading1"/>
       </w:pPr>
       <w:r>
-        <w:t xml:space="preserve">Directory </w:t>
-      </w:r>
-      <w:r>
-        <w:t>s</w:t>
-      </w:r>
-      <w:r>
-        <w:t>tructure</w:t>
+        <w:t>Instructions</w:t>
+      </w:r>
+    </w:p>
+    <w:p>
+      <w:r>
+        <w:t xml:space="preserve">Executing the </w:t>
+      </w:r>
+      <w:r>
+        <w:t>master</w:t>
+      </w:r>
+      <w:r>
+        <w:t xml:space="preserve"> script </w:t>
+      </w:r>
+      <w:r>
+        <w:rPr>
+          <w:b/>
+        </w:rPr>
+        <w:t xml:space="preserve">run.do </w:t>
+      </w:r>
+      <w:r>
+        <w:t xml:space="preserve">will run the analysis and generate all tables and figures. Before running this script, you must make </w:t>
+      </w:r>
+      <w:r>
+        <w:t>one</w:t>
+      </w:r>
+      <w:r>
+        <w:t xml:space="preserve"> edit:</w:t>
+      </w:r>
+    </w:p>
+    <w:p>
+      <w:pPr>
+        <w:pStyle w:val="ListParagraph"/>
+        <w:numPr>
+          <w:ilvl w:val="0"/>
+          <w:numId w:val="2"/>
+        </w:numPr>
+        <w:rPr>
+          <w:rFonts w:cs="Times New Roman"/>
+        </w:rPr>
+      </w:pPr>
+      <w:r>
+        <w:rPr>
+          <w:rFonts w:cs="Times New Roman"/>
+        </w:rPr>
+        <w:t xml:space="preserve">Line </w:t>
+      </w:r>
+      <w:r>
+        <w:rPr>
+          <w:rFonts w:cs="Times New Roman"/>
+        </w:rPr>
+        <w:t>1</w:t>
+      </w:r>
+      <w:r>
+        <w:rPr>
+          <w:rFonts w:cs="Times New Roman"/>
+        </w:rPr>
+        <w:t>8</w:t>
+      </w:r>
+      <w:r>
+        <w:rPr>
+          <w:rFonts w:cs="Times New Roman"/>
+        </w:rPr>
+        <w:t xml:space="preserve">: </w:t>
+      </w:r>
+      <w:r>
+        <w:rPr>
+          <w:rFonts w:cs="Times New Roman"/>
+        </w:rPr>
+        <w:t xml:space="preserve">Define a global macro, </w:t>
+      </w:r>
+      <w:r>
+        <w:rPr>
+          <w:rFonts w:cs="Times New Roman"/>
+          <w:b/>
+        </w:rPr>
+        <w:t>Driving</w:t>
+      </w:r>
+      <w:r>
+        <w:rPr>
+          <w:rFonts w:cs="Times New Roman"/>
+        </w:rPr>
+        <w:t>, that points to the directory containing this README file</w:t>
+      </w:r>
+    </w:p>
+    <w:p>
+      <w:r>
+        <w:t>For example, that line should look something like the following:</w:t>
+      </w:r>
+    </w:p>
+    <w:p>
+      <w:pPr>
+        <w:pStyle w:val="IntenseQuote"/>
+      </w:pPr>
+      <w:r>
+        <w:t xml:space="preserve">global </w:t>
+      </w:r>
+      <w:r>
+        <w:t>Driving</w:t>
+      </w:r>
+      <w:r>
+        <w:t xml:space="preserve"> "C:/Users/</w:t>
+      </w:r>
+      <w:proofErr w:type="spellStart"/>
+      <w:r>
+        <w:t>jdoe</w:t>
+      </w:r>
+      <w:proofErr w:type="spellEnd"/>
+      <w:r>
+        <w:t>/</w:t>
+      </w:r>
+      <w:proofErr w:type="spellStart"/>
+      <w:r>
+        <w:t>thisfolder</w:t>
+      </w:r>
+      <w:proofErr w:type="spellEnd"/>
+      <w:r>
+        <w:t>"</w:t>
+      </w:r>
+    </w:p>
+    <w:p>
+      <w:pPr>
+        <w:spacing w:after="160"/>
+        <w:rPr>
+          <w:rFonts w:eastAsiaTheme="majorEastAsia" w:cs="Times New Roman"/>
+          <w:b/>
+          <w:color w:val="000000" w:themeColor="text1"/>
+          <w:sz w:val="36"/>
+          <w:szCs w:val="32"/>
+          <w:u w:val="single"/>
+        </w:rPr>
+      </w:pPr>
+      <w:r>
+        <w:br w:type="page"/>
+      </w:r>
+    </w:p>
+    <w:p>
+      <w:pPr>
+        <w:pStyle w:val="Heading1"/>
+      </w:pPr>
+      <w:r>
+        <w:lastRenderedPageBreak/>
+        <w:t>Directory structure</w:t>
       </w:r>
     </w:p>
     <w:p>
@@ -279,7 +477,7 @@
           <w:szCs w:val="20"/>
           <w:bdr w:val="none" w:sz="0" w:space="0" w:color="auto" w:frame="1"/>
         </w:rPr>
-        <w:t xml:space="preserve">     </w:t>
+        <w:t xml:space="preserve">           </w:t>
       </w:r>
       <w:r>
         <w:rPr>
@@ -289,7 +487,7 @@
           <w:szCs w:val="20"/>
           <w:bdr w:val="none" w:sz="0" w:space="0" w:color="auto" w:frame="1"/>
         </w:rPr>
-        <w:t xml:space="preserve">    </w:t>
+        <w:t xml:space="preserve"># </w:t>
       </w:r>
       <w:r>
         <w:rPr>
@@ -299,37 +497,7 @@
           <w:szCs w:val="20"/>
           <w:bdr w:val="none" w:sz="0" w:space="0" w:color="auto" w:frame="1"/>
         </w:rPr>
-        <w:t xml:space="preserve">  </w:t>
-      </w:r>
-      <w:r>
-        <w:rPr>
-          <w:rFonts w:ascii="Consolas" w:eastAsia="Times New Roman" w:hAnsi="Consolas" w:cs="Courier New"/>
-          <w:color w:val="24292E"/>
-          <w:sz w:val="20"/>
-          <w:szCs w:val="20"/>
-          <w:bdr w:val="none" w:sz="0" w:space="0" w:color="auto" w:frame="1"/>
-        </w:rPr>
-        <w:t xml:space="preserve"># </w:t>
-      </w:r>
-      <w:r>
-        <w:rPr>
-          <w:rFonts w:ascii="Consolas" w:eastAsia="Times New Roman" w:hAnsi="Consolas" w:cs="Courier New"/>
-          <w:color w:val="24292E"/>
-          <w:sz w:val="20"/>
-          <w:szCs w:val="20"/>
-          <w:bdr w:val="none" w:sz="0" w:space="0" w:color="auto" w:frame="1"/>
-        </w:rPr>
-        <w:t>Project</w:t>
-      </w:r>
-      <w:r>
-        <w:rPr>
-          <w:rFonts w:ascii="Consolas" w:eastAsia="Times New Roman" w:hAnsi="Consolas" w:cs="Courier New"/>
-          <w:color w:val="24292E"/>
-          <w:sz w:val="20"/>
-          <w:szCs w:val="20"/>
-          <w:bdr w:val="none" w:sz="0" w:space="0" w:color="auto" w:frame="1"/>
-        </w:rPr>
-        <w:t xml:space="preserve"> folder</w:t>
+        <w:t>Project folder</w:t>
       </w:r>
     </w:p>
     <w:p>
@@ -744,17 +912,7 @@
           <w:szCs w:val="20"/>
           <w:bdr w:val="none" w:sz="0" w:space="0" w:color="auto" w:frame="1"/>
         </w:rPr>
-        <w:t>Intermediate</w:t>
-      </w:r>
-      <w:r>
-        <w:rPr>
-          <w:rFonts w:ascii="Consolas" w:eastAsia="Times New Roman" w:hAnsi="Consolas" w:cs="Courier New"/>
-          <w:color w:val="24292E"/>
-          <w:sz w:val="20"/>
-          <w:szCs w:val="20"/>
-          <w:bdr w:val="none" w:sz="0" w:space="0" w:color="auto" w:frame="1"/>
-        </w:rPr>
-        <w:t xml:space="preserve"> results</w:t>
+        <w:t>Intermediate results</w:t>
       </w:r>
     </w:p>
     <w:p>
@@ -866,7 +1024,7 @@
           <w:szCs w:val="20"/>
           <w:bdr w:val="none" w:sz="0" w:space="0" w:color="auto" w:frame="1"/>
         </w:rPr>
-        <w:t>├──</w:t>
+        <w:t xml:space="preserve">├── </w:t>
       </w:r>
       <w:r>
         <w:rPr>
@@ -876,7 +1034,7 @@
           <w:szCs w:val="20"/>
           <w:bdr w:val="none" w:sz="0" w:space="0" w:color="auto" w:frame="1"/>
         </w:rPr>
-        <w:t xml:space="preserve"> </w:t>
+        <w:t>scripts</w:t>
       </w:r>
       <w:r>
         <w:rPr>
@@ -886,7 +1044,7 @@
           <w:szCs w:val="20"/>
           <w:bdr w:val="none" w:sz="0" w:space="0" w:color="auto" w:frame="1"/>
         </w:rPr>
-        <w:t>scripts</w:t>
+        <w:t xml:space="preserve">                      </w:t>
       </w:r>
       <w:r>
         <w:rPr>
@@ -896,7 +1054,7 @@
           <w:szCs w:val="20"/>
           <w:bdr w:val="none" w:sz="0" w:space="0" w:color="auto" w:frame="1"/>
         </w:rPr>
-        <w:t xml:space="preserve">                      </w:t>
+        <w:t xml:space="preserve"> </w:t>
       </w:r>
       <w:r>
         <w:rPr>
@@ -906,7 +1064,7 @@
           <w:szCs w:val="20"/>
           <w:bdr w:val="none" w:sz="0" w:space="0" w:color="auto" w:frame="1"/>
         </w:rPr>
-        <w:t xml:space="preserve"> </w:t>
+        <w:t xml:space="preserve">#   </w:t>
       </w:r>
       <w:r>
         <w:rPr>
@@ -916,16 +1074,6 @@
           <w:szCs w:val="20"/>
           <w:bdr w:val="none" w:sz="0" w:space="0" w:color="auto" w:frame="1"/>
         </w:rPr>
-        <w:t xml:space="preserve">#   </w:t>
-      </w:r>
-      <w:r>
-        <w:rPr>
-          <w:rFonts w:ascii="Consolas" w:eastAsia="Times New Roman" w:hAnsi="Consolas" w:cs="Courier New"/>
-          <w:color w:val="24292E"/>
-          <w:sz w:val="20"/>
-          <w:szCs w:val="20"/>
-          <w:bdr w:val="none" w:sz="0" w:space="0" w:color="auto" w:frame="1"/>
-        </w:rPr>
         <w:t>Code</w:t>
       </w:r>
     </w:p>
@@ -988,29 +1136,29 @@
           <w:color w:val="24292E"/>
           <w:bdr w:val="none" w:sz="0" w:space="0" w:color="auto" w:frame="1"/>
         </w:rPr>
-        <w:t xml:space="preserve">|   ├── programs                  #     </w:t>
-      </w:r>
-      <w:r>
+        <w:t>|   ├── programs                  #     Auxiliary code called by scripts</w:t>
+      </w:r>
+    </w:p>
+    <w:p>
+      <w:pPr>
+        <w:pStyle w:val="HTMLPreformatted"/>
+        <w:shd w:val="clear" w:color="auto" w:fill="DEEAF6" w:themeFill="accent1" w:themeFillTint="33"/>
         <w:rPr>
           <w:rStyle w:val="HTMLCode"/>
           <w:rFonts w:ascii="Consolas" w:hAnsi="Consolas"/>
           <w:color w:val="24292E"/>
           <w:bdr w:val="none" w:sz="0" w:space="0" w:color="auto" w:frame="1"/>
         </w:rPr>
-        <w:t>Auxiliary code called by scripts</w:t>
-      </w:r>
-    </w:p>
-    <w:p>
-      <w:pPr>
-        <w:pStyle w:val="HTMLPreformatted"/>
-        <w:shd w:val="clear" w:color="auto" w:fill="DEEAF6" w:themeFill="accent1" w:themeFillTint="33"/>
+      </w:pPr>
+      <w:r>
         <w:rPr>
           <w:rStyle w:val="HTMLCode"/>
           <w:rFonts w:ascii="Consolas" w:hAnsi="Consolas"/>
           <w:color w:val="24292E"/>
           <w:bdr w:val="none" w:sz="0" w:space="0" w:color="auto" w:frame="1"/>
         </w:rPr>
-      </w:pPr>
+        <w:t xml:space="preserve">|   ├── </w:t>
+      </w:r>
       <w:r>
         <w:rPr>
           <w:rStyle w:val="HTMLCode"/>
@@ -1018,7 +1166,7 @@
           <w:color w:val="24292E"/>
           <w:bdr w:val="none" w:sz="0" w:space="0" w:color="auto" w:frame="1"/>
         </w:rPr>
-        <w:t xml:space="preserve">|   ├── </w:t>
+        <w:t>1_import_data</w:t>
       </w:r>
       <w:r>
         <w:rPr>
@@ -1027,29 +1175,29 @@
           <w:color w:val="24292E"/>
           <w:bdr w:val="none" w:sz="0" w:space="0" w:color="auto" w:frame="1"/>
         </w:rPr>
-        <w:t>1_import_data</w:t>
-      </w:r>
-      <w:r>
+        <w:t>.do</w:t>
+      </w:r>
+    </w:p>
+    <w:p>
+      <w:pPr>
+        <w:pStyle w:val="HTMLPreformatted"/>
+        <w:shd w:val="clear" w:color="auto" w:fill="DEEAF6" w:themeFill="accent1" w:themeFillTint="33"/>
         <w:rPr>
           <w:rStyle w:val="HTMLCode"/>
           <w:rFonts w:ascii="Consolas" w:hAnsi="Consolas"/>
           <w:color w:val="24292E"/>
           <w:bdr w:val="none" w:sz="0" w:space="0" w:color="auto" w:frame="1"/>
         </w:rPr>
-        <w:t>.do</w:t>
-      </w:r>
-    </w:p>
-    <w:p>
-      <w:pPr>
-        <w:pStyle w:val="HTMLPreformatted"/>
-        <w:shd w:val="clear" w:color="auto" w:fill="DEEAF6" w:themeFill="accent1" w:themeFillTint="33"/>
+      </w:pPr>
+      <w:r>
         <w:rPr>
           <w:rStyle w:val="HTMLCode"/>
           <w:rFonts w:ascii="Consolas" w:hAnsi="Consolas"/>
           <w:color w:val="24292E"/>
           <w:bdr w:val="none" w:sz="0" w:space="0" w:color="auto" w:frame="1"/>
         </w:rPr>
-      </w:pPr>
+        <w:t xml:space="preserve">|   ├── </w:t>
+      </w:r>
       <w:r>
         <w:rPr>
           <w:rStyle w:val="HTMLCode"/>
@@ -1057,7 +1205,7 @@
           <w:color w:val="24292E"/>
           <w:bdr w:val="none" w:sz="0" w:space="0" w:color="auto" w:frame="1"/>
         </w:rPr>
-        <w:t xml:space="preserve">|   ├── </w:t>
+        <w:t>2_clean_data</w:t>
       </w:r>
       <w:r>
         <w:rPr>
@@ -1066,29 +1214,29 @@
           <w:color w:val="24292E"/>
           <w:bdr w:val="none" w:sz="0" w:space="0" w:color="auto" w:frame="1"/>
         </w:rPr>
-        <w:t>2_clean_data</w:t>
-      </w:r>
-      <w:r>
+        <w:t>.do</w:t>
+      </w:r>
+    </w:p>
+    <w:p>
+      <w:pPr>
+        <w:pStyle w:val="HTMLPreformatted"/>
+        <w:shd w:val="clear" w:color="auto" w:fill="DEEAF6" w:themeFill="accent1" w:themeFillTint="33"/>
         <w:rPr>
           <w:rStyle w:val="HTMLCode"/>
           <w:rFonts w:ascii="Consolas" w:hAnsi="Consolas"/>
           <w:color w:val="24292E"/>
           <w:bdr w:val="none" w:sz="0" w:space="0" w:color="auto" w:frame="1"/>
         </w:rPr>
-        <w:t>.do</w:t>
-      </w:r>
-    </w:p>
-    <w:p>
-      <w:pPr>
-        <w:pStyle w:val="HTMLPreformatted"/>
-        <w:shd w:val="clear" w:color="auto" w:fill="DEEAF6" w:themeFill="accent1" w:themeFillTint="33"/>
+      </w:pPr>
+      <w:r>
         <w:rPr>
           <w:rStyle w:val="HTMLCode"/>
           <w:rFonts w:ascii="Consolas" w:hAnsi="Consolas"/>
           <w:color w:val="24292E"/>
           <w:bdr w:val="none" w:sz="0" w:space="0" w:color="auto" w:frame="1"/>
         </w:rPr>
-      </w:pPr>
+        <w:t xml:space="preserve">|   ├── </w:t>
+      </w:r>
       <w:r>
         <w:rPr>
           <w:rStyle w:val="HTMLCode"/>
@@ -1096,7 +1244,7 @@
           <w:color w:val="24292E"/>
           <w:bdr w:val="none" w:sz="0" w:space="0" w:color="auto" w:frame="1"/>
         </w:rPr>
-        <w:t xml:space="preserve">|   ├── </w:t>
+        <w:t>3_combine_data</w:t>
       </w:r>
       <w:r>
         <w:rPr>
@@ -1105,29 +1253,29 @@
           <w:color w:val="24292E"/>
           <w:bdr w:val="none" w:sz="0" w:space="0" w:color="auto" w:frame="1"/>
         </w:rPr>
-        <w:t>3_combine_data</w:t>
-      </w:r>
-      <w:r>
+        <w:t>.do</w:t>
+      </w:r>
+    </w:p>
+    <w:p>
+      <w:pPr>
+        <w:pStyle w:val="HTMLPreformatted"/>
+        <w:shd w:val="clear" w:color="auto" w:fill="DEEAF6" w:themeFill="accent1" w:themeFillTint="33"/>
         <w:rPr>
           <w:rStyle w:val="HTMLCode"/>
           <w:rFonts w:ascii="Consolas" w:hAnsi="Consolas"/>
           <w:color w:val="24292E"/>
           <w:bdr w:val="none" w:sz="0" w:space="0" w:color="auto" w:frame="1"/>
         </w:rPr>
-        <w:t>.do</w:t>
-      </w:r>
-    </w:p>
-    <w:p>
-      <w:pPr>
-        <w:pStyle w:val="HTMLPreformatted"/>
-        <w:shd w:val="clear" w:color="auto" w:fill="DEEAF6" w:themeFill="accent1" w:themeFillTint="33"/>
+      </w:pPr>
+      <w:r>
         <w:rPr>
           <w:rStyle w:val="HTMLCode"/>
           <w:rFonts w:ascii="Consolas" w:hAnsi="Consolas"/>
           <w:color w:val="24292E"/>
           <w:bdr w:val="none" w:sz="0" w:space="0" w:color="auto" w:frame="1"/>
         </w:rPr>
-      </w:pPr>
+        <w:t xml:space="preserve">|   ├── </w:t>
+      </w:r>
       <w:r>
         <w:rPr>
           <w:rStyle w:val="HTMLCode"/>
@@ -1135,7 +1283,7 @@
           <w:color w:val="24292E"/>
           <w:bdr w:val="none" w:sz="0" w:space="0" w:color="auto" w:frame="1"/>
         </w:rPr>
-        <w:t xml:space="preserve">|   ├── </w:t>
+        <w:t>4_analysis</w:t>
       </w:r>
       <w:r>
         <w:rPr>
@@ -1144,17 +1292,20 @@
           <w:color w:val="24292E"/>
           <w:bdr w:val="none" w:sz="0" w:space="0" w:color="auto" w:frame="1"/>
         </w:rPr>
-        <w:t>4_analysis</w:t>
-      </w:r>
-      <w:r>
+        <w:t xml:space="preserve">.do </w:t>
+      </w:r>
+    </w:p>
+    <w:p>
+      <w:pPr>
+        <w:pStyle w:val="HTMLPreformatted"/>
+        <w:shd w:val="clear" w:color="auto" w:fill="DEEAF6" w:themeFill="accent1" w:themeFillTint="33"/>
         <w:rPr>
           <w:rStyle w:val="HTMLCode"/>
           <w:rFonts w:ascii="Consolas" w:hAnsi="Consolas"/>
           <w:color w:val="24292E"/>
           <w:bdr w:val="none" w:sz="0" w:space="0" w:color="auto" w:frame="1"/>
         </w:rPr>
-        <w:t>.do</w:t>
-      </w:r>
+      </w:pPr>
       <w:r>
         <w:rPr>
           <w:rStyle w:val="HTMLCode"/>
@@ -1162,29 +1313,29 @@
           <w:color w:val="24292E"/>
           <w:bdr w:val="none" w:sz="0" w:space="0" w:color="auto" w:frame="1"/>
         </w:rPr>
-        <w:t xml:space="preserve"> </w:t>
-      </w:r>
-    </w:p>
-    <w:p>
-      <w:pPr>
-        <w:pStyle w:val="HTMLPreformatted"/>
-        <w:shd w:val="clear" w:color="auto" w:fill="DEEAF6" w:themeFill="accent1" w:themeFillTint="33"/>
+        <w:t xml:space="preserve">|   ├── </w:t>
+      </w:r>
+      <w:r>
         <w:rPr>
           <w:rStyle w:val="HTMLCode"/>
           <w:rFonts w:ascii="Consolas" w:hAnsi="Consolas"/>
           <w:color w:val="24292E"/>
           <w:bdr w:val="none" w:sz="0" w:space="0" w:color="auto" w:frame="1"/>
         </w:rPr>
-      </w:pPr>
-      <w:r>
+        <w:t>5_supporting_analysis.do</w:t>
+      </w:r>
+    </w:p>
+    <w:p>
+      <w:pPr>
+        <w:pStyle w:val="HTMLPreformatted"/>
+        <w:shd w:val="clear" w:color="auto" w:fill="DEEAF6" w:themeFill="accent1" w:themeFillTint="33"/>
         <w:rPr>
           <w:rStyle w:val="HTMLCode"/>
           <w:rFonts w:ascii="Consolas" w:hAnsi="Consolas"/>
           <w:color w:val="24292E"/>
           <w:bdr w:val="none" w:sz="0" w:space="0" w:color="auto" w:frame="1"/>
         </w:rPr>
-        <w:t xml:space="preserve">|   ├── </w:t>
-      </w:r>
+      </w:pPr>
       <w:r>
         <w:rPr>
           <w:rStyle w:val="HTMLCode"/>
@@ -1192,64 +1343,25 @@
           <w:color w:val="24292E"/>
           <w:bdr w:val="none" w:sz="0" w:space="0" w:color="auto" w:frame="1"/>
         </w:rPr>
-        <w:t>5_supporting_analysis.do</w:t>
+        <w:t xml:space="preserve">|   └── 6_tables.do </w:t>
       </w:r>
     </w:p>
     <w:p>
       <w:pPr>
         <w:pStyle w:val="HTMLPreformatted"/>
         <w:shd w:val="clear" w:color="auto" w:fill="DEEAF6" w:themeFill="accent1" w:themeFillTint="33"/>
+        <w:rPr>
+          <w:rFonts w:ascii="Consolas" w:hAnsi="Consolas"/>
+          <w:color w:val="24292E"/>
+        </w:rPr>
+      </w:pPr>
+      <w:r>
         <w:rPr>
           <w:rStyle w:val="HTMLCode"/>
           <w:rFonts w:ascii="Consolas" w:hAnsi="Consolas"/>
           <w:color w:val="24292E"/>
           <w:bdr w:val="none" w:sz="0" w:space="0" w:color="auto" w:frame="1"/>
         </w:rPr>
-      </w:pPr>
-      <w:r>
-        <w:rPr>
-          <w:rStyle w:val="HTMLCode"/>
-          <w:rFonts w:ascii="Consolas" w:hAnsi="Consolas"/>
-          <w:color w:val="24292E"/>
-          <w:bdr w:val="none" w:sz="0" w:space="0" w:color="auto" w:frame="1"/>
-        </w:rPr>
-        <w:t xml:space="preserve">|   └── </w:t>
-      </w:r>
-      <w:r>
-        <w:rPr>
-          <w:rStyle w:val="HTMLCode"/>
-          <w:rFonts w:ascii="Consolas" w:hAnsi="Consolas"/>
-          <w:color w:val="24292E"/>
-          <w:bdr w:val="none" w:sz="0" w:space="0" w:color="auto" w:frame="1"/>
-        </w:rPr>
-        <w:t>6_tables</w:t>
-      </w:r>
-      <w:r>
-        <w:rPr>
-          <w:rStyle w:val="HTMLCode"/>
-          <w:rFonts w:ascii="Consolas" w:hAnsi="Consolas"/>
-          <w:color w:val="24292E"/>
-          <w:bdr w:val="none" w:sz="0" w:space="0" w:color="auto" w:frame="1"/>
-        </w:rPr>
-        <w:t xml:space="preserve">.do </w:t>
-      </w:r>
-    </w:p>
-    <w:p>
-      <w:pPr>
-        <w:pStyle w:val="HTMLPreformatted"/>
-        <w:shd w:val="clear" w:color="auto" w:fill="DEEAF6" w:themeFill="accent1" w:themeFillTint="33"/>
-        <w:rPr>
-          <w:rFonts w:ascii="Consolas" w:hAnsi="Consolas"/>
-          <w:color w:val="24292E"/>
-        </w:rPr>
-      </w:pPr>
-      <w:r>
-        <w:rPr>
-          <w:rStyle w:val="HTMLCode"/>
-          <w:rFonts w:ascii="Consolas" w:hAnsi="Consolas"/>
-          <w:color w:val="24292E"/>
-          <w:bdr w:val="none" w:sz="0" w:space="0" w:color="auto" w:frame="1"/>
-        </w:rPr>
         <w:t>└── run.do                        #   Master script</w:t>
       </w:r>
     </w:p>
@@ -1258,218 +1370,31 @@
         <w:pStyle w:val="Heading1"/>
       </w:pPr>
       <w:r>
-        <w:t>Instructions</w:t>
-      </w:r>
-    </w:p>
-    <w:p>
-      <w:r>
-        <w:t xml:space="preserve">Executing the </w:t>
-      </w:r>
-      <w:r>
-        <w:t>master</w:t>
-      </w:r>
-      <w:r>
-        <w:t xml:space="preserve"> script </w:t>
-      </w:r>
-      <w:r>
+        <w:t>Datasets</w:t>
+      </w:r>
+    </w:p>
+    <w:p>
+      <w:pPr>
         <w:rPr>
           <w:b/>
         </w:rPr>
-        <w:t xml:space="preserve">run.do </w:t>
-      </w:r>
-      <w:r>
-        <w:t xml:space="preserve">will run the analysis and generate all tables and figures. Before running this script, you must make </w:t>
-      </w:r>
-      <w:r>
-        <w:t>one</w:t>
-      </w:r>
-      <w:r>
-        <w:t xml:space="preserve"> edit:</w:t>
-      </w:r>
-    </w:p>
-    <w:p>
-      <w:pPr>
-        <w:pStyle w:val="ListParagraph"/>
-        <w:numPr>
-          <w:ilvl w:val="0"/>
-          <w:numId w:val="2"/>
-        </w:numPr>
-        <w:rPr>
-          <w:rFonts w:cs="Times New Roman"/>
-        </w:rPr>
       </w:pPr>
       <w:r>
         <w:rPr>
-          <w:rFonts w:cs="Times New Roman"/>
-        </w:rPr>
-        <w:t xml:space="preserve">Line </w:t>
-      </w:r>
-      <w:r>
-        <w:rPr>
-          <w:rFonts w:cs="Times New Roman"/>
-        </w:rPr>
-        <w:t>1</w:t>
-      </w:r>
-      <w:r>
-        <w:rPr>
-          <w:rFonts w:cs="Times New Roman"/>
-        </w:rPr>
-        <w:t>8</w:t>
-      </w:r>
-      <w:r>
-        <w:rPr>
-          <w:rFonts w:cs="Times New Roman"/>
-        </w:rPr>
-        <w:t xml:space="preserve">: </w:t>
-      </w:r>
-      <w:r>
-        <w:rPr>
-          <w:rFonts w:cs="Times New Roman"/>
-        </w:rPr>
-        <w:t xml:space="preserve">Define a global macro, </w:t>
-      </w:r>
-      <w:r>
-        <w:rPr>
-          <w:rFonts w:cs="Times New Roman"/>
           <w:b/>
         </w:rPr>
-        <w:t>Driving</w:t>
-      </w:r>
-      <w:r>
-        <w:rPr>
-          <w:rFonts w:cs="Times New Roman"/>
-        </w:rPr>
-        <w:t>, that points to the directory containing this README file</w:t>
-      </w:r>
-    </w:p>
-    <w:p>
-      <w:r>
-        <w:t>For example, that line should look something like the following:</w:t>
-      </w:r>
-    </w:p>
-    <w:p>
-      <w:pPr>
-        <w:pStyle w:val="IntenseQuote"/>
-      </w:pPr>
-      <w:r>
-        <w:t xml:space="preserve">global </w:t>
-      </w:r>
-      <w:r>
-        <w:t>Driving</w:t>
-      </w:r>
-      <w:r>
-        <w:t xml:space="preserve"> "C:/Users/</w:t>
-      </w:r>
-      <w:proofErr w:type="spellStart"/>
-      <w:r>
-        <w:t>jdoe</w:t>
-      </w:r>
-      <w:proofErr w:type="spellEnd"/>
-      <w:r>
-        <w:t>/</w:t>
-      </w:r>
-      <w:proofErr w:type="spellStart"/>
-      <w:r>
-        <w:t>thisfolder</w:t>
-      </w:r>
-      <w:proofErr w:type="spellEnd"/>
-      <w:r>
-        <w:t>"</w:t>
-      </w:r>
-    </w:p>
-    <w:p>
-      <w:pPr>
-        <w:spacing w:after="160"/>
-        <w:rPr>
-          <w:rFonts w:eastAsiaTheme="majorEastAsia" w:cs="Times New Roman"/>
+        <w:t xml:space="preserve">Add </w:t>
+      </w:r>
+      <w:r>
+        <w:rPr>
           <w:b/>
-          <w:color w:val="000000" w:themeColor="text1"/>
-          <w:sz w:val="36"/>
-          <w:szCs w:val="32"/>
-          <w:u w:val="single"/>
-        </w:rPr>
-      </w:pPr>
-      <w:r>
-        <w:br w:type="page"/>
-      </w:r>
-    </w:p>
-    <w:p>
-      <w:pPr>
-        <w:pStyle w:val="Heading1"/>
-      </w:pPr>
-      <w:r>
-        <w:lastRenderedPageBreak/>
-        <w:t xml:space="preserve">Data </w:t>
-      </w:r>
-      <w:r>
-        <w:t>a</w:t>
-      </w:r>
-      <w:r>
-        <w:t xml:space="preserve">vailability </w:t>
-      </w:r>
-      <w:r>
-        <w:t>s</w:t>
-      </w:r>
-      <w:r>
-        <w:t>tatement</w:t>
-      </w:r>
-    </w:p>
-    <w:p>
-      <w:r>
-        <w:t xml:space="preserve">We certify that the authors of the manuscript have legitimate access and permission to use the data </w:t>
-      </w:r>
-      <w:r>
-        <w:t>employed</w:t>
-      </w:r>
-      <w:r>
-        <w:t xml:space="preserve"> in this manuscript. </w:t>
-      </w:r>
-      <w:r>
-        <w:t xml:space="preserve">Some of the original data </w:t>
-      </w:r>
-      <w:r>
-        <w:t xml:space="preserve">is confidential and </w:t>
-      </w:r>
-      <w:r>
-        <w:t xml:space="preserve">cannot be made publicly available. However, aggregated versions of these datasets </w:t>
-      </w:r>
-      <w:r>
-        <w:t>are included to</w:t>
-      </w:r>
-      <w:r>
-        <w:t xml:space="preserve"> allow the replicator to reproduce nearly all the tables and figures from the manuscript.</w:t>
-      </w:r>
-    </w:p>
-    <w:p>
-      <w:pPr>
-        <w:pStyle w:val="Heading1"/>
-      </w:pPr>
-      <w:r>
-        <w:t>Datasets</w:t>
-      </w:r>
-    </w:p>
-    <w:p>
-      <w:pPr>
+        </w:rPr>
+        <w:t>H</w:t>
+      </w:r>
+      <w:r>
         <w:rPr>
           <w:b/>
         </w:rPr>
-      </w:pPr>
-      <w:r>
-        <w:rPr>
-          <w:b/>
-        </w:rPr>
-        <w:t xml:space="preserve">Add </w:t>
-      </w:r>
-      <w:r>
-        <w:rPr>
-          <w:b/>
-        </w:rPr>
-        <w:t>H</w:t>
-      </w:r>
-      <w:r>
-        <w:rPr>
-          <w:b/>
-        </w:rPr>
         <w:t>ealth</w:t>
       </w:r>
     </w:p>
@@ -1485,6 +1410,18 @@
       </w:r>
       <w:r>
         <w:t>surveys</w:t>
+      </w:r>
+      <w:r>
+        <w:t xml:space="preserve"> (Add Health, </w:t>
+      </w:r>
+      <w:r>
+        <w:t>1995-</w:t>
+      </w:r>
+      <w:r>
+        <w:t>1996</w:t>
+      </w:r>
+      <w:r>
+        <w:t>)</w:t>
       </w:r>
       <w:r>
         <w:t>.</w:t>
@@ -1584,7 +1521,25 @@
         <w:t>The Fatality Analysis Reporting System</w:t>
       </w:r>
       <w:r>
-        <w:t xml:space="preserve"> (FARS) data are publicly available online:</w:t>
+        <w:t xml:space="preserve"> (FARS) data are publicly available online</w:t>
+      </w:r>
+      <w:r>
+        <w:t xml:space="preserve"> (</w:t>
+      </w:r>
+      <w:r>
+        <w:t>NHTSA</w:t>
+      </w:r>
+      <w:r>
+        <w:t xml:space="preserve">, </w:t>
+      </w:r>
+      <w:r>
+        <w:t>1983-2014</w:t>
+      </w:r>
+      <w:r>
+        <w:t>)</w:t>
+      </w:r>
+      <w:r>
+        <w:t>:</w:t>
       </w:r>
     </w:p>
     <w:p>
@@ -1706,7 +1661,16 @@
         <w:t>available from</w:t>
       </w:r>
       <w:r>
-        <w:t xml:space="preserve"> the Federal Highway Administration (FHWA). We use page 1 of “</w:t>
+        <w:t xml:space="preserve"> the Federal Highway Administration (FHWA</w:t>
+      </w:r>
+      <w:r>
+        <w:t xml:space="preserve">, </w:t>
+      </w:r>
+      <w:r>
+        <w:t>1983-2014</w:t>
+      </w:r>
+      <w:r>
+        <w:t>). We use page 1 of “</w:t>
       </w:r>
       <w:r>
         <w:t>Table DL-220 Licensed Drivers, By Sex</w:t>
@@ -1784,10 +1748,25 @@
           <w:b/>
         </w:rPr>
       </w:pPr>
-      <w:r>
+    </w:p>
+    <w:p>
+      <w:pPr>
         <w:rPr>
           <w:b/>
         </w:rPr>
+      </w:pPr>
+    </w:p>
+    <w:p>
+      <w:pPr>
+        <w:rPr>
+          <w:b/>
+        </w:rPr>
+      </w:pPr>
+      <w:r>
+        <w:rPr>
+          <w:b/>
+        </w:rPr>
+        <w:lastRenderedPageBreak/>
         <w:t>FIPS</w:t>
       </w:r>
       <w:r>
@@ -1826,7 +1805,19 @@
         <w:t xml:space="preserve"> </w:t>
       </w:r>
       <w:r>
-        <w:t>the United States Census Bureau:</w:t>
+        <w:t>the United States Census Bureau</w:t>
+      </w:r>
+      <w:r>
+        <w:t xml:space="preserve"> (Census, </w:t>
+      </w:r>
+      <w:r>
+        <w:t>n.d.</w:t>
+      </w:r>
+      <w:r>
+        <w:t>)</w:t>
+      </w:r>
+      <w:r>
+        <w:t>:</w:t>
       </w:r>
     </w:p>
     <w:p>
@@ -1910,7 +1901,19 @@
         <w:t xml:space="preserve">and ICD-10 </w:t>
       </w:r>
       <w:r>
-        <w:t>codes used to classify the cause of death in the National Vital Statistics data are publicly available online.</w:t>
+        <w:t>codes used to classify the cause of death in the National Vital Statistics data are publicly available online</w:t>
+      </w:r>
+      <w:r>
+        <w:t xml:space="preserve"> (ICD</w:t>
+      </w:r>
+      <w:r>
+        <w:t>9Data.com, n.d.; WHO, n.d.</w:t>
+      </w:r>
+      <w:r>
+        <w:t>)</w:t>
+      </w:r>
+      <w:r>
+        <w:t>.</w:t>
       </w:r>
     </w:p>
     <w:p>
@@ -1947,7 +1950,6 @@
     </w:p>
     <w:p>
       <w:r>
-        <w:lastRenderedPageBreak/>
         <w:t xml:space="preserve">The codes </w:t>
       </w:r>
       <w:r>
@@ -2042,7 +2044,16 @@
         <w:t>y</w:t>
       </w:r>
       <w:r>
-        <w:t xml:space="preserve"> (IIHS)</w:t>
+        <w:t xml:space="preserve"> (IIHS</w:t>
+      </w:r>
+      <w:r>
+        <w:t xml:space="preserve">, </w:t>
+      </w:r>
+      <w:r>
+        <w:t>1995-2014</w:t>
+      </w:r>
+      <w:r>
+        <w:t>)</w:t>
       </w:r>
       <w:r>
         <w:t xml:space="preserve">: </w:t>
@@ -2086,6 +2097,17 @@
       </w:r>
       <w:proofErr w:type="spellEnd"/>
       <w:r>
+        <w:t xml:space="preserve"> (</w:t>
+      </w:r>
+      <w:proofErr w:type="spellStart"/>
+      <w:r>
+        <w:t>HeinOnline</w:t>
+      </w:r>
+      <w:proofErr w:type="spellEnd"/>
+      <w:r>
+        <w:t>, 1983-1994)</w:t>
+      </w:r>
+      <w:r>
         <w:t xml:space="preserve">: </w:t>
       </w:r>
     </w:p>
@@ -2170,7 +2192,19 @@
         <w:t xml:space="preserve">1983-2014 </w:t>
       </w:r>
       <w:r>
-        <w:t>National Vital Statistics. To gain access to these data, follow the directions provided by the National Center for Health Statistics:</w:t>
+        <w:t>National Vital Statistics</w:t>
+      </w:r>
+      <w:r>
+        <w:t xml:space="preserve"> (NCHS, </w:t>
+      </w:r>
+      <w:r>
+        <w:t>1983-2014</w:t>
+      </w:r>
+      <w:r>
+        <w:t>)</w:t>
+      </w:r>
+      <w:r>
+        <w:t>. To gain access to these data, follow the directions provided by the National Center for Health Statistics:</w:t>
       </w:r>
     </w:p>
     <w:p>
@@ -2280,7 +2314,16 @@
         <w:t>National Household Travel Survey</w:t>
       </w:r>
       <w:r>
-        <w:t xml:space="preserve"> (NHTS). </w:t>
+        <w:t xml:space="preserve"> (NHTS</w:t>
+      </w:r>
+      <w:r>
+        <w:t xml:space="preserve">, </w:t>
+      </w:r>
+      <w:r>
+        <w:t>1983-2017</w:t>
+      </w:r>
+      <w:r>
+        <w:t xml:space="preserve">). </w:t>
       </w:r>
       <w:r>
         <w:t>The analysis employs data</w:t>
@@ -2352,10 +2395,25 @@
           <w:b/>
         </w:rPr>
       </w:pPr>
-      <w:r>
+    </w:p>
+    <w:p>
+      <w:pPr>
         <w:rPr>
           <w:b/>
         </w:rPr>
+      </w:pPr>
+    </w:p>
+    <w:p>
+      <w:pPr>
+        <w:rPr>
+          <w:b/>
+        </w:rPr>
+      </w:pPr>
+      <w:r>
+        <w:rPr>
+          <w:b/>
+        </w:rPr>
+        <w:lastRenderedPageBreak/>
         <w:t>Minimum legal school leaving age laws</w:t>
       </w:r>
     </w:p>
@@ -2392,6 +2450,15 @@
       </w:r>
       <w:r>
         <w:t>the National Center for Education Statistics</w:t>
+      </w:r>
+      <w:r>
+        <w:t xml:space="preserve"> (NCES, </w:t>
+      </w:r>
+      <w:r>
+        <w:t>1994-2014</w:t>
+      </w:r>
+      <w:r>
+        <w:t>)</w:t>
       </w:r>
       <w:r>
         <w:t xml:space="preserve">: </w:t>
@@ -2452,7 +2519,13 @@
         <w:t xml:space="preserve"> </w:t>
       </w:r>
       <w:r>
-        <w:t>End Results (SEER) Program</w:t>
+        <w:t>End Results (</w:t>
+      </w:r>
+      <w:r>
+        <w:t>SEER</w:t>
+      </w:r>
+      <w:r>
+        <w:t>) Program</w:t>
       </w:r>
       <w:r>
         <w:t xml:space="preserve">’s population </w:t>
@@ -2462,6 +2535,18 @@
       </w:r>
       <w:r>
         <w:t xml:space="preserve"> online</w:t>
+      </w:r>
+      <w:r>
+        <w:t xml:space="preserve"> </w:t>
+      </w:r>
+      <w:r>
+        <w:t>(</w:t>
+      </w:r>
+      <w:r>
+        <w:t>NCI, 1983-2014</w:t>
+      </w:r>
+      <w:r>
+        <w:t>)</w:t>
       </w:r>
       <w:r>
         <w:t>:</w:t>
@@ -2527,7 +2612,6 @@
         <w:pStyle w:val="Heading1"/>
       </w:pPr>
       <w:r>
-        <w:lastRenderedPageBreak/>
         <w:t>Description</w:t>
       </w:r>
       <w:r>
@@ -2857,6 +2941,374 @@
           <w:u w:val="single"/>
         </w:rPr>
       </w:pPr>
+      <w:r>
+        <w:br w:type="page"/>
+      </w:r>
+    </w:p>
+    <w:p>
+      <w:pPr>
+        <w:pStyle w:val="Heading1"/>
+      </w:pPr>
+      <w:r>
+        <w:lastRenderedPageBreak/>
+        <w:t>References</w:t>
+      </w:r>
+    </w:p>
+    <w:p>
+      <w:pPr>
+        <w:rPr>
+          <w:b/>
+          <w:color w:val="0563C1" w:themeColor="hyperlink"/>
+          <w:u w:val="single"/>
+        </w:rPr>
+      </w:pPr>
+      <w:r>
+        <w:t>Add Health (1995-</w:t>
+      </w:r>
+      <w:r>
+        <w:t>1996). National Longitudinal Study of Adolescent to Adult Health</w:t>
+      </w:r>
+      <w:r>
+        <w:t xml:space="preserve"> [restricted-use version]. </w:t>
+      </w:r>
+      <w:hyperlink r:id="rId20" w:history="1">
+        <w:r>
+          <w:rPr>
+            <w:rStyle w:val="Hyperlink"/>
+          </w:rPr>
+          <w:t>https://data.cpc.unc.edu/projects/2/view</w:t>
+        </w:r>
+      </w:hyperlink>
+      <w:r>
+        <w:t>.</w:t>
+      </w:r>
+    </w:p>
+    <w:p>
+      <w:pPr>
+        <w:pStyle w:val="Heading1"/>
+      </w:pPr>
+      <w:r>
+        <w:rPr>
+          <w:rFonts w:eastAsiaTheme="minorHAnsi" w:cstheme="minorBidi"/>
+          <w:b w:val="0"/>
+          <w:color w:val="auto"/>
+          <w:sz w:val="22"/>
+          <w:szCs w:val="22"/>
+          <w:u w:val="none"/>
+        </w:rPr>
+        <w:t>Federal Highway Administr</w:t>
+      </w:r>
+      <w:r>
+        <w:rPr>
+          <w:rFonts w:eastAsiaTheme="minorHAnsi" w:cstheme="minorBidi"/>
+          <w:b w:val="0"/>
+          <w:color w:val="auto"/>
+          <w:sz w:val="22"/>
+          <w:szCs w:val="22"/>
+          <w:u w:val="none"/>
+        </w:rPr>
+        <w:t>ation (</w:t>
+      </w:r>
+      <w:r>
+        <w:rPr>
+          <w:rFonts w:eastAsiaTheme="minorHAnsi" w:cstheme="minorBidi"/>
+          <w:b w:val="0"/>
+          <w:color w:val="auto"/>
+          <w:sz w:val="22"/>
+          <w:szCs w:val="22"/>
+          <w:u w:val="none"/>
+        </w:rPr>
+        <w:t>1983-2014</w:t>
+      </w:r>
+      <w:r>
+        <w:rPr>
+          <w:rFonts w:eastAsiaTheme="minorHAnsi" w:cstheme="minorBidi"/>
+          <w:b w:val="0"/>
+          <w:color w:val="auto"/>
+          <w:sz w:val="22"/>
+          <w:szCs w:val="22"/>
+          <w:u w:val="none"/>
+        </w:rPr>
+        <w:t>). Highway Statistics S</w:t>
+      </w:r>
+      <w:r>
+        <w:rPr>
+          <w:rFonts w:eastAsiaTheme="minorHAnsi" w:cstheme="minorBidi"/>
+          <w:b w:val="0"/>
+          <w:color w:val="auto"/>
+          <w:sz w:val="22"/>
+          <w:szCs w:val="22"/>
+          <w:u w:val="none"/>
+        </w:rPr>
+        <w:t>eries</w:t>
+      </w:r>
+      <w:r>
+        <w:rPr>
+          <w:rFonts w:eastAsiaTheme="minorHAnsi" w:cstheme="minorBidi"/>
+          <w:b w:val="0"/>
+          <w:color w:val="auto"/>
+          <w:sz w:val="22"/>
+          <w:szCs w:val="22"/>
+          <w:u w:val="none"/>
+        </w:rPr>
+        <w:t xml:space="preserve">. </w:t>
+      </w:r>
+      <w:hyperlink r:id="rId21" w:history="1">
+        <w:r>
+          <w:rPr>
+            <w:rStyle w:val="Hyperlink"/>
+            <w:rFonts w:eastAsiaTheme="minorHAnsi" w:cstheme="minorBidi"/>
+            <w:b w:val="0"/>
+            <w:sz w:val="22"/>
+            <w:szCs w:val="22"/>
+          </w:rPr>
+          <w:t>https://www.fhwa.dot.gov/policyinformation/quickfinddata/qfdrivers.cfm</w:t>
+        </w:r>
+      </w:hyperlink>
+      <w:r>
+        <w:rPr>
+          <w:rFonts w:eastAsiaTheme="minorHAnsi" w:cstheme="minorBidi"/>
+          <w:b w:val="0"/>
+          <w:color w:val="auto"/>
+          <w:sz w:val="22"/>
+          <w:szCs w:val="22"/>
+          <w:u w:val="none"/>
+        </w:rPr>
+        <w:t xml:space="preserve"> (accessed April 11, 2019</w:t>
+      </w:r>
+      <w:r>
+        <w:rPr>
+          <w:rFonts w:eastAsiaTheme="minorHAnsi" w:cstheme="minorBidi"/>
+          <w:b w:val="0"/>
+          <w:color w:val="auto"/>
+          <w:sz w:val="22"/>
+          <w:szCs w:val="22"/>
+          <w:u w:val="none"/>
+        </w:rPr>
+        <w:t>).</w:t>
+      </w:r>
+    </w:p>
+    <w:p>
+      <w:pPr>
+        <w:spacing w:after="160"/>
+      </w:pPr>
+      <w:proofErr w:type="spellStart"/>
+      <w:r>
+        <w:t>HeinOn</w:t>
+      </w:r>
+      <w:r>
+        <w:t>line</w:t>
+      </w:r>
+      <w:proofErr w:type="spellEnd"/>
+      <w:r>
+        <w:t xml:space="preserve"> (1983-</w:t>
+      </w:r>
+      <w:r>
+        <w:t xml:space="preserve">1994). Session Laws Library. </w:t>
+      </w:r>
+      <w:hyperlink r:id="rId22" w:history="1">
+        <w:r>
+          <w:rPr>
+            <w:rStyle w:val="Hyperlink"/>
+          </w:rPr>
+          <w:t>https://home.heinonline.org/content/session-laws-library</w:t>
+        </w:r>
+      </w:hyperlink>
+      <w:r>
+        <w:t xml:space="preserve"> (accessed July 30, 2020).</w:t>
+      </w:r>
+    </w:p>
+    <w:p>
+      <w:pPr>
+        <w:spacing w:after="160"/>
+      </w:pPr>
+      <w:r>
+        <w:t xml:space="preserve">ICD9Data.com (n.d.). 2015 ICD-9-CM Diagnosis Codes. </w:t>
+      </w:r>
+      <w:hyperlink r:id="rId23" w:history="1">
+        <w:r>
+          <w:rPr>
+            <w:rStyle w:val="Hyperlink"/>
+          </w:rPr>
+          <w:t>http://www.icd9data.com/2015/Volume1/default.htm</w:t>
+        </w:r>
+      </w:hyperlink>
+      <w:r>
+        <w:t xml:space="preserve"> (accessed July 10, 2019).</w:t>
+      </w:r>
+    </w:p>
+    <w:p>
+      <w:pPr>
+        <w:spacing w:after="160"/>
+      </w:pPr>
+      <w:r>
+        <w:t>Insurance Institute for Highway Safet</w:t>
+      </w:r>
+      <w:r>
+        <w:t>y (1995-</w:t>
+      </w:r>
+      <w:r>
+        <w:t xml:space="preserve">2014). Effective Dates of Graduated Licensing Laws. </w:t>
+      </w:r>
+      <w:hyperlink r:id="rId24" w:history="1">
+        <w:r>
+          <w:rPr>
+            <w:rStyle w:val="Hyperlink"/>
+          </w:rPr>
+          <w:t>http://www.iihs.org/iihs/topics/laws/graduatedlicenseintro?topicName=teenagers</w:t>
+        </w:r>
+      </w:hyperlink>
+      <w:r>
+        <w:t xml:space="preserve"> (accessed October 8, 2015).</w:t>
+      </w:r>
+    </w:p>
+    <w:p>
+      <w:pPr>
+        <w:spacing w:after="160"/>
+      </w:pPr>
+      <w:r>
+        <w:t xml:space="preserve">National Cancer Institute (1983-2014). Surveillance, Epidemiology, and End Results (SEER) Program Populations, DCCPS, Surveillance Research Program. </w:t>
+      </w:r>
+      <w:hyperlink r:id="rId25" w:history="1">
+        <w:r>
+          <w:rPr>
+            <w:rStyle w:val="Hyperlink"/>
+          </w:rPr>
+          <w:t>https://seer.cancer.gov/popdata</w:t>
+        </w:r>
+      </w:hyperlink>
+      <w:r>
+        <w:t xml:space="preserve"> (accessed June 28, 2018).</w:t>
+      </w:r>
+    </w:p>
+    <w:p>
+      <w:pPr>
+        <w:spacing w:after="160"/>
+      </w:pPr>
+      <w:r>
+        <w:t xml:space="preserve">National Center for Education </w:t>
+      </w:r>
+      <w:r>
+        <w:t>Statistics (1994-</w:t>
+      </w:r>
+      <w:r>
+        <w:t xml:space="preserve">2014). Digest of Education Statistics. </w:t>
+      </w:r>
+      <w:hyperlink r:id="rId26" w:history="1">
+        <w:r>
+          <w:rPr>
+            <w:rStyle w:val="Hyperlink"/>
+          </w:rPr>
+          <w:t>https://nces.ed.gov/programs/digest</w:t>
+        </w:r>
+      </w:hyperlink>
+      <w:r>
+        <w:t xml:space="preserve"> (accessed January 13, 2021).</w:t>
+      </w:r>
+    </w:p>
+    <w:p>
+      <w:r>
+        <w:t>National Cen</w:t>
+      </w:r>
+      <w:r>
+        <w:t>ter for Health Statistics (1983-</w:t>
+      </w:r>
+      <w:r>
+        <w:t xml:space="preserve">2014). National Vital Statistics System, Mortality Data [restricted-use version]. </w:t>
+      </w:r>
+      <w:hyperlink r:id="rId27" w:history="1">
+        <w:r>
+          <w:rPr>
+            <w:rStyle w:val="Hyperlink"/>
+          </w:rPr>
+          <w:t>https://www.cdc.gov/nchs/nvss/nvss-restricted-data.htm</w:t>
+        </w:r>
+      </w:hyperlink>
+      <w:r>
+        <w:t>.</w:t>
+      </w:r>
+    </w:p>
+    <w:p>
+      <w:pPr>
+        <w:spacing w:after="160"/>
+      </w:pPr>
+      <w:r>
+        <w:t xml:space="preserve">National Highway Traffic Safety Administration (1983-2014). Fatality Analysis Reporting System (FARS). </w:t>
+      </w:r>
+      <w:hyperlink r:id="rId28" w:history="1">
+        <w:r>
+          <w:rPr>
+            <w:rStyle w:val="Hyperlink"/>
+          </w:rPr>
+          <w:t>https://www.nhtsa.gov/research-data/fatality-analysis-reporting-system-fars</w:t>
+        </w:r>
+      </w:hyperlink>
+      <w:r>
+        <w:t xml:space="preserve"> (accessed June 1, 2017).</w:t>
+      </w:r>
+    </w:p>
+    <w:p>
+      <w:r>
+        <w:t>National Ho</w:t>
+      </w:r>
+      <w:r>
+        <w:t>usehold Travel Survey (1983-2017</w:t>
+      </w:r>
+      <w:r>
+        <w:t xml:space="preserve">). Summary of Travel Trends. </w:t>
+      </w:r>
+      <w:hyperlink r:id="rId29" w:history="1">
+        <w:r>
+          <w:rPr>
+            <w:rStyle w:val="Hyperlink"/>
+          </w:rPr>
+          <w:t>https://nhts.ornl.gov/publications</w:t>
+        </w:r>
+      </w:hyperlink>
+      <w:r>
+        <w:t xml:space="preserve"> (accessed December 9, 2020).</w:t>
+      </w:r>
+    </w:p>
+    <w:p>
+      <w:pPr>
+        <w:spacing w:after="160"/>
+      </w:pPr>
+      <w:r>
+        <w:t xml:space="preserve">United States Census Bureau (n.d.). American National Standards Institute. </w:t>
+      </w:r>
+      <w:hyperlink r:id="rId30" w:history="1">
+        <w:r>
+          <w:rPr>
+            <w:rStyle w:val="Hyperlink"/>
+          </w:rPr>
+          <w:t>https://www.census.gov/library/reference/code-lists/ansi/ansi-codes-for-states.html</w:t>
+        </w:r>
+      </w:hyperlink>
+      <w:r>
+        <w:t xml:space="preserve"> </w:t>
+      </w:r>
+      <w:r>
+        <w:t>(accessed November 13, 2015).</w:t>
+      </w:r>
+    </w:p>
+    <w:p>
+      <w:pPr>
+        <w:spacing w:after="160"/>
+      </w:pPr>
+      <w:r>
+        <w:t xml:space="preserve">World Health Organization (n.d.). ICD-10 Version: 2019. </w:t>
+      </w:r>
+      <w:hyperlink r:id="rId31" w:history="1">
+        <w:r>
+          <w:rPr>
+            <w:rStyle w:val="Hyperlink"/>
+          </w:rPr>
+          <w:t>https://icd.who.int/browse10/2019/en</w:t>
+        </w:r>
+      </w:hyperlink>
+      <w:r>
+        <w:t xml:space="preserve"> (accessed July 10, 2019).</w:t>
+      </w:r>
       <w:r>
         <w:br w:type="page"/>
       </w:r>
@@ -11542,6 +11994,19 @@
       <w:u w:val="single"/>
     </w:rPr>
   </w:style>
+  <w:style w:type="paragraph" w:styleId="Revision">
+    <w:name w:val="Revision"/>
+    <w:hidden/>
+    <w:uiPriority w:val="99"/>
+    <w:semiHidden/>
+    <w:rsid w:val="00403AD2"/>
+    <w:pPr>
+      <w:spacing w:after="0" w:line="240" w:lineRule="auto"/>
+    </w:pPr>
+    <w:rPr>
+      <w:rFonts w:ascii="Times New Roman" w:hAnsi="Times New Roman"/>
+    </w:rPr>
+  </w:style>
 </w:styles>
 </file>
 
@@ -11811,7 +12276,7 @@
 </file>
 
 <file path=customXml/itemProps1.xml><?xml version="1.0" encoding="utf-8"?>
-<ds:datastoreItem xmlns:ds="http://schemas.openxmlformats.org/officeDocument/2006/customXml" ds:itemID="{EFEE777E-75D6-463E-B050-EDE78EBBB7A3}">
+<ds:datastoreItem xmlns:ds="http://schemas.openxmlformats.org/officeDocument/2006/customXml" ds:itemID="{A7170517-6AB1-41AC-B8B3-39DB74343559}">
   <ds:schemaRefs>
     <ds:schemaRef ds:uri="http://schemas.openxmlformats.org/officeDocument/2006/bibliography"/>
   </ds:schemaRefs>

</xml_diff>